<commit_message>
Sequence Diagram (External) Added
</commit_message>
<xml_diff>
--- a/Structural/Functional Model/PSPEC.docx
+++ b/Structural/Functional Model/PSPEC.docx
@@ -1556,9 +1556,36 @@
     <w:p>
       <w:r>
         <w:tab/>
-      </w:r>
-      <w:r>
-        <w:t xml:space="preserve"> </w:t>
+        <w:t>If(</w:t>
+      </w:r>
+      <w:proofErr w:type="spellStart"/>
+      <w:r>
+        <w:t>verifyBankTransaction</w:t>
+      </w:r>
+      <w:proofErr w:type="spellEnd"/>
+      <w:r>
+        <w:t>(</w:t>
+      </w:r>
+      <w:proofErr w:type="spellStart"/>
+      <w:proofErr w:type="gramStart"/>
+      <w:r>
+        <w:t>bv,amount</w:t>
+      </w:r>
+      <w:proofErr w:type="spellEnd"/>
+      <w:proofErr w:type="gramEnd"/>
+      <w:r>
+        <w:t>)</w:t>
+      </w:r>
+      <w:r>
+        <w:t>){</w:t>
+      </w:r>
+    </w:p>
+    <w:p>
+      <w:r>
+        <w:tab/>
+      </w:r>
+      <w:r>
+        <w:tab/>
       </w:r>
       <w:proofErr w:type="spellStart"/>
       <w:proofErr w:type="gramStart"/>
@@ -1575,9 +1602,12 @@
       <w:r>
         <w:tab/>
       </w:r>
-      <w:proofErr w:type="spellStart"/>
-      <w:r>
-        <w:t>PassengersTable.update</w:t>
+      <w:r>
+        <w:tab/>
+      </w:r>
+      <w:proofErr w:type="spellStart"/>
+      <w:r>
+        <w:t>PassengersTable.upda”te</w:t>
       </w:r>
       <w:proofErr w:type="spellEnd"/>
       <w:r>
@@ -1588,6 +1618,9 @@
       <w:r>
         <w:tab/>
       </w:r>
+      <w:r>
+        <w:tab/>
+      </w:r>
       <w:proofErr w:type="spellStart"/>
       <w:r>
         <w:t>trID</w:t>
@@ -1614,6 +1647,9 @@
       <w:r>
         <w:tab/>
       </w:r>
+      <w:r>
+        <w:tab/>
+      </w:r>
       <w:proofErr w:type="spellStart"/>
       <w:r>
         <w:t>TransactionLog.insert</w:t>
@@ -1642,12 +1678,41 @@
       <w:proofErr w:type="spellEnd"/>
       <w:r>
         <w:t>);</w:t>
+      </w:r>
+    </w:p>
+    <w:p>
+      <w:pPr>
+        <w:ind w:left="720" w:firstLine="720"/>
+      </w:pPr>
+      <w:proofErr w:type="gramStart"/>
+      <w:r>
+        <w:t>Return(</w:t>
+      </w:r>
+      <w:proofErr w:type="gramEnd"/>
+      <w:r>
+        <w:t>“</w:t>
+      </w:r>
+      <w:bookmarkStart w:id="0" w:name="_GoBack"/>
+      <w:r>
+        <w:t>credits added successfully</w:t>
+      </w:r>
+      <w:bookmarkEnd w:id="0"/>
+      <w:r>
+        <w:t>”);</w:t>
       </w:r>
     </w:p>
     <w:p>
       <w:pPr>
         <w:ind w:firstLine="720"/>
       </w:pPr>
+      <w:r>
+        <w:t>}</w:t>
+      </w:r>
+    </w:p>
+    <w:p>
+      <w:pPr>
+        <w:ind w:firstLine="720"/>
+      </w:pPr>
       <w:proofErr w:type="gramStart"/>
       <w:r>
         <w:t>Return(</w:t>
@@ -1657,7 +1722,7 @@
         <w:t>“</w:t>
       </w:r>
       <w:r>
-        <w:t>credits added successfully</w:t>
+        <w:t>invalid bank transaction</w:t>
       </w:r>
       <w:r>
         <w:t>”);</w:t>
@@ -1704,7 +1769,6 @@
           <w:sz w:val="24"/>
           <w:szCs w:val="24"/>
         </w:rPr>
-        <w:lastRenderedPageBreak/>
         <w:t>Passenger –</w:t>
       </w:r>
       <w:r>
@@ -2016,7 +2080,6 @@
           <w:sz w:val="24"/>
           <w:szCs w:val="24"/>
         </w:rPr>
-        <w:lastRenderedPageBreak/>
         <w:t xml:space="preserve">Driver </w:t>
       </w:r>
       <w:r>
@@ -2346,7 +2409,6 @@
           <w:sz w:val="24"/>
           <w:szCs w:val="24"/>
         </w:rPr>
-        <w:lastRenderedPageBreak/>
         <w:t>Driver</w:t>
       </w:r>
       <w:r>
@@ -2698,7 +2760,6 @@
           <w:sz w:val="24"/>
           <w:szCs w:val="24"/>
         </w:rPr>
-        <w:lastRenderedPageBreak/>
         <w:t>Driver</w:t>
       </w:r>
       <w:r>
@@ -3088,7 +3149,6 @@
           <w:sz w:val="24"/>
           <w:szCs w:val="24"/>
         </w:rPr>
-        <w:lastRenderedPageBreak/>
         <w:t>Driver</w:t>
       </w:r>
       <w:r>
@@ -3484,16 +3544,7 @@
           <w:sz w:val="24"/>
           <w:szCs w:val="24"/>
         </w:rPr>
-        <w:t xml:space="preserve"> Assign</w:t>
-      </w:r>
-      <w:r>
-        <w:rPr>
-          <w:b/>
-          <w:bCs/>
-          <w:sz w:val="24"/>
-          <w:szCs w:val="24"/>
-        </w:rPr>
-        <w:t xml:space="preserve"> Driver</w:t>
+        <w:t xml:space="preserve"> Assign Driver</w:t>
       </w:r>
     </w:p>
     <w:p>
@@ -3599,13 +3650,7 @@
         <w:ind w:firstLine="720"/>
       </w:pPr>
       <w:r>
-        <w:t>Passeng</w:t>
-      </w:r>
-      <w:r>
-        <w:t>erNotificationTable</w:t>
-      </w:r>
-      <w:r>
-        <w:t>.insert(getNewNotificationID(</w:t>
+        <w:t>PassengerNotificationTable.insert(getNewNotificationID(</w:t>
       </w:r>
       <w:proofErr w:type="gramStart"/>
       <w:r>
@@ -3613,16 +3658,12 @@
       </w:r>
       <w:proofErr w:type="gramEnd"/>
       <w:r>
-        <w:t>.Passenger</w:t>
-      </w:r>
-      <w:r>
-        <w:t>,1);</w:t>
-      </w:r>
-      <w:bookmarkStart w:id="0" w:name="_GoBack"/>
-      <w:bookmarkEnd w:id="0"/>
-    </w:p>
-    <w:p>
-      <w:r>
+        <w:t>.Passenger,1);</w:t>
+      </w:r>
+    </w:p>
+    <w:p>
+      <w:r>
+        <w:lastRenderedPageBreak/>
         <w:t>}</w:t>
       </w:r>
     </w:p>

</xml_diff>